<commit_message>
cambios antes de vacaciones
</commit_message>
<xml_diff>
--- a/doc/objetos_aplicacion_sesion_peticion.docx
+++ b/doc/objetos_aplicacion_sesion_peticion.docx
@@ -7,9 +7,11 @@
         <w:pStyle w:val="Ttulo1"/>
         <w:spacing w:before="80"/>
       </w:pPr>
+      <w:bookmarkStart w:id="0" w:name="_Toc459348028"/>
       <w:r>
         <w:t>OBJETOS DE APLICACIÓN, SESIÓN y PETICIÓN</w:t>
       </w:r>
+      <w:bookmarkEnd w:id="0"/>
     </w:p>
     <w:p/>
     <w:p/>
@@ -180,25 +182,41 @@
           <w:tcPr>
             <w:tcW w:w="992" w:type="dxa"/>
           </w:tcPr>
-          <w:p/>
+          <w:p>
+            <w:r>
+              <w:t>1.1</w:t>
+            </w:r>
+          </w:p>
         </w:tc>
         <w:tc>
           <w:tcPr>
             <w:tcW w:w="1318" w:type="dxa"/>
           </w:tcPr>
-          <w:p/>
+          <w:p>
+            <w:r>
+              <w:t>19/08/2016</w:t>
+            </w:r>
+          </w:p>
         </w:tc>
         <w:tc>
           <w:tcPr>
             <w:tcW w:w="2084" w:type="dxa"/>
           </w:tcPr>
-          <w:p/>
+          <w:p>
+            <w:r>
+              <w:t>Ricardo Ortega</w:t>
+            </w:r>
+          </w:p>
         </w:tc>
         <w:tc>
           <w:tcPr>
             <w:tcW w:w="5176" w:type="dxa"/>
           </w:tcPr>
-          <w:p/>
+          <w:p>
+            <w:r>
+              <w:t xml:space="preserve">Añadido variable sesión casos revisados </w:t>
+            </w:r>
+          </w:p>
         </w:tc>
       </w:tr>
       <w:tr>
@@ -282,7 +300,9 @@
               <w:tab w:val="right" w:leader="dot" w:pos="9736"/>
             </w:tabs>
             <w:rPr>
+              <w:rFonts w:asciiTheme="minorHAnsi" w:hAnsiTheme="minorHAnsi"/>
               <w:noProof/>
+              <w:lang w:eastAsia="es-ES"/>
             </w:rPr>
           </w:pPr>
           <w:r>
@@ -294,7 +314,7 @@
           <w:r>
             <w:fldChar w:fldCharType="separate"/>
           </w:r>
-          <w:hyperlink w:anchor="_Toc457216195" w:history="1">
+          <w:hyperlink w:anchor="_Toc459348028" w:history="1">
             <w:r>
               <w:rPr>
                 <w:rStyle w:val="Hipervnculo"/>
@@ -321,23 +341,27 @@
                 <w:noProof/>
                 <w:webHidden/>
               </w:rPr>
-              <w:instrText xml:space="preserve"> PAGEREF _Toc457216195 \h </w:instrText>
+              <w:instrText xml:space="preserve"> PAGEREF _Toc459348028 \h </w:instrText>
             </w:r>
             <w:r>
               <w:rPr>
                 <w:noProof/>
                 <w:webHidden/>
               </w:rPr>
-              <w:fldChar w:fldCharType="separate"/>
-            </w:r>
-            <w:r>
-              <w:rPr>
-                <w:b/>
-                <w:bCs/>
+            </w:r>
+            <w:r>
+              <w:rPr>
                 <w:noProof/>
                 <w:webHidden/>
               </w:rPr>
-              <w:t>¡Error! Marcador no definido.</w:t>
+              <w:fldChar w:fldCharType="separate"/>
+            </w:r>
+            <w:r>
+              <w:rPr>
+                <w:noProof/>
+                <w:webHidden/>
+              </w:rPr>
+              <w:t>1</w:t>
             </w:r>
             <w:r>
               <w:rPr>
@@ -355,10 +379,12 @@
               <w:tab w:val="right" w:leader="dot" w:pos="9736"/>
             </w:tabs>
             <w:rPr>
+              <w:rFonts w:asciiTheme="minorHAnsi" w:hAnsiTheme="minorHAnsi"/>
               <w:noProof/>
+              <w:lang w:eastAsia="es-ES"/>
             </w:rPr>
           </w:pPr>
-          <w:hyperlink w:anchor="_Toc457216196" w:history="1">
+          <w:hyperlink w:anchor="_Toc459348029" w:history="1">
             <w:r>
               <w:rPr>
                 <w:rStyle w:val="Hipervnculo"/>
@@ -385,23 +411,27 @@
                 <w:noProof/>
                 <w:webHidden/>
               </w:rPr>
-              <w:instrText xml:space="preserve"> PAGEREF _Toc457216196 \h </w:instrText>
+              <w:instrText xml:space="preserve"> PAGEREF _Toc459348029 \h </w:instrText>
             </w:r>
             <w:r>
               <w:rPr>
                 <w:noProof/>
                 <w:webHidden/>
               </w:rPr>
-              <w:fldChar w:fldCharType="separate"/>
-            </w:r>
-            <w:r>
-              <w:rPr>
-                <w:b/>
-                <w:bCs/>
+            </w:r>
+            <w:r>
+              <w:rPr>
                 <w:noProof/>
                 <w:webHidden/>
               </w:rPr>
-              <w:t>¡Error! Marcador no definido.</w:t>
+              <w:fldChar w:fldCharType="separate"/>
+            </w:r>
+            <w:r>
+              <w:rPr>
+                <w:noProof/>
+                <w:webHidden/>
+              </w:rPr>
+              <w:t>3</w:t>
             </w:r>
             <w:r>
               <w:rPr>
@@ -419,10 +449,12 @@
               <w:tab w:val="right" w:leader="dot" w:pos="9736"/>
             </w:tabs>
             <w:rPr>
+              <w:rFonts w:asciiTheme="minorHAnsi" w:hAnsiTheme="minorHAnsi"/>
               <w:noProof/>
+              <w:lang w:eastAsia="es-ES"/>
             </w:rPr>
           </w:pPr>
-          <w:hyperlink w:anchor="_Toc457216197" w:history="1">
+          <w:hyperlink w:anchor="_Toc459348030" w:history="1">
             <w:r>
               <w:rPr>
                 <w:rStyle w:val="Hipervnculo"/>
@@ -449,23 +481,97 @@
                 <w:noProof/>
                 <w:webHidden/>
               </w:rPr>
-              <w:instrText xml:space="preserve"> PAGEREF _Toc457216197 \h </w:instrText>
+              <w:instrText xml:space="preserve"> PAGEREF _Toc459348030 \h </w:instrText>
             </w:r>
             <w:r>
               <w:rPr>
                 <w:noProof/>
                 <w:webHidden/>
               </w:rPr>
-              <w:fldChar w:fldCharType="separate"/>
-            </w:r>
-            <w:r>
-              <w:rPr>
-                <w:b/>
-                <w:bCs/>
+            </w:r>
+            <w:r>
+              <w:rPr>
                 <w:noProof/>
                 <w:webHidden/>
               </w:rPr>
-              <w:t>¡Error! Marcador no definido.</w:t>
+              <w:fldChar w:fldCharType="separate"/>
+            </w:r>
+            <w:r>
+              <w:rPr>
+                <w:noProof/>
+                <w:webHidden/>
+              </w:rPr>
+              <w:t>4</w:t>
+            </w:r>
+            <w:r>
+              <w:rPr>
+                <w:noProof/>
+                <w:webHidden/>
+              </w:rPr>
+              <w:fldChar w:fldCharType="end"/>
+            </w:r>
+          </w:hyperlink>
+        </w:p>
+        <w:p>
+          <w:pPr>
+            <w:pStyle w:val="TDC2"/>
+            <w:tabs>
+              <w:tab w:val="right" w:leader="dot" w:pos="9736"/>
+            </w:tabs>
+            <w:rPr>
+              <w:rFonts w:asciiTheme="minorHAnsi" w:hAnsiTheme="minorHAnsi"/>
+              <w:noProof/>
+              <w:lang w:eastAsia="es-ES"/>
+            </w:rPr>
+          </w:pPr>
+          <w:hyperlink w:anchor="_Toc459348031" w:history="1">
+            <w:r>
+              <w:rPr>
+                <w:rStyle w:val="Hipervnculo"/>
+                <w:noProof/>
+              </w:rPr>
+              <w:t>Objetos de Petición</w:t>
+            </w:r>
+            <w:r>
+              <w:rPr>
+                <w:noProof/>
+                <w:webHidden/>
+              </w:rPr>
+              <w:tab/>
+            </w:r>
+            <w:r>
+              <w:rPr>
+                <w:noProof/>
+                <w:webHidden/>
+              </w:rPr>
+              <w:fldChar w:fldCharType="begin"/>
+            </w:r>
+            <w:r>
+              <w:rPr>
+                <w:noProof/>
+                <w:webHidden/>
+              </w:rPr>
+              <w:instrText xml:space="preserve"> PAGEREF _Toc459348031 \h </w:instrText>
+            </w:r>
+            <w:r>
+              <w:rPr>
+                <w:noProof/>
+                <w:webHidden/>
+              </w:rPr>
+            </w:r>
+            <w:r>
+              <w:rPr>
+                <w:noProof/>
+                <w:webHidden/>
+              </w:rPr>
+              <w:fldChar w:fldCharType="separate"/>
+            </w:r>
+            <w:r>
+              <w:rPr>
+                <w:noProof/>
+                <w:webHidden/>
+              </w:rPr>
+              <w:t>5</w:t>
             </w:r>
             <w:r>
               <w:rPr>
@@ -535,10 +641,12 @@
       <w:pPr>
         <w:pStyle w:val="Ttulo2"/>
       </w:pPr>
+      <w:bookmarkStart w:id="1" w:name="_Toc459348029"/>
       <w:r>
         <w:lastRenderedPageBreak/>
         <w:t>Objetos de Aplicación</w:t>
       </w:r>
+      <w:bookmarkEnd w:id="1"/>
     </w:p>
     <w:p/>
     <w:p>
@@ -1263,7 +1371,10 @@
           </w:tcPr>
           <w:p>
             <w:r>
-              <w:t>nombre del contexto de la aplicación</w:t>
+              <w:t>N</w:t>
+            </w:r>
+            <w:r>
+              <w:t>ombre del contexto de la aplicación</w:t>
             </w:r>
           </w:p>
         </w:tc>
@@ -1461,6 +1572,7 @@
       <w:pPr>
         <w:pStyle w:val="Ttulo2"/>
       </w:pPr>
+      <w:bookmarkStart w:id="2" w:name="_Toc459348030"/>
       <w:r>
         <w:lastRenderedPageBreak/>
         <w:t>Objetos de S</w:t>
@@ -1468,6 +1580,7 @@
       <w:r>
         <w:t>esión</w:t>
       </w:r>
+      <w:bookmarkEnd w:id="2"/>
     </w:p>
     <w:p/>
     <w:p>
@@ -1536,14 +1649,15 @@
     <w:tbl>
       <w:tblPr>
         <w:tblStyle w:val="Sombreadomedio1"/>
-        <w:tblW w:w="0" w:type="auto"/>
+        <w:tblW w:w="10173" w:type="dxa"/>
+        <w:tblLayout w:type="fixed"/>
         <w:tblLook w:val="06A0" w:firstRow="1" w:lastRow="0" w:firstColumn="1" w:lastColumn="0" w:noHBand="1" w:noVBand="1"/>
       </w:tblPr>
       <w:tblGrid>
-        <w:gridCol w:w="1668"/>
-        <w:gridCol w:w="2273"/>
-        <w:gridCol w:w="2757"/>
-        <w:gridCol w:w="3264"/>
+        <w:gridCol w:w="2394"/>
+        <w:gridCol w:w="2504"/>
+        <w:gridCol w:w="2581"/>
+        <w:gridCol w:w="2694"/>
       </w:tblGrid>
       <w:tr>
         <w:trPr>
@@ -1552,7 +1666,7 @@
         <w:tc>
           <w:tcPr>
             <w:cnfStyle w:val="001000000000" w:firstRow="0" w:lastRow="0" w:firstColumn="1" w:lastColumn="0" w:oddVBand="0" w:evenVBand="0" w:oddHBand="0" w:evenHBand="0" w:firstRowFirstColumn="0" w:firstRowLastColumn="0" w:lastRowFirstColumn="0" w:lastRowLastColumn="0"/>
-            <w:tcW w:w="1526" w:type="dxa"/>
+            <w:tcW w:w="2394" w:type="dxa"/>
             <w:vAlign w:val="center"/>
           </w:tcPr>
           <w:p>
@@ -1571,7 +1685,7 @@
         </w:tc>
         <w:tc>
           <w:tcPr>
-            <w:tcW w:w="1984" w:type="dxa"/>
+            <w:tcW w:w="2504" w:type="dxa"/>
             <w:vAlign w:val="center"/>
           </w:tcPr>
           <w:p>
@@ -1591,7 +1705,7 @@
         </w:tc>
         <w:tc>
           <w:tcPr>
-            <w:tcW w:w="2757" w:type="dxa"/>
+            <w:tcW w:w="2581" w:type="dxa"/>
             <w:vAlign w:val="center"/>
           </w:tcPr>
           <w:p>
@@ -1611,7 +1725,7 @@
         </w:tc>
         <w:tc>
           <w:tcPr>
-            <w:tcW w:w="3695" w:type="dxa"/>
+            <w:tcW w:w="2694" w:type="dxa"/>
             <w:vAlign w:val="center"/>
           </w:tcPr>
           <w:p>
@@ -1634,7 +1748,7 @@
         <w:tc>
           <w:tcPr>
             <w:cnfStyle w:val="001000000000" w:firstRow="0" w:lastRow="0" w:firstColumn="1" w:lastColumn="0" w:oddVBand="0" w:evenVBand="0" w:oddHBand="0" w:evenHBand="0" w:firstRowFirstColumn="0" w:firstRowLastColumn="0" w:lastRowFirstColumn="0" w:lastRowLastColumn="0"/>
-            <w:tcW w:w="1526" w:type="dxa"/>
+            <w:tcW w:w="2394" w:type="dxa"/>
           </w:tcPr>
           <w:p>
             <w:pPr>
@@ -1654,7 +1768,7 @@
         </w:tc>
         <w:tc>
           <w:tcPr>
-            <w:tcW w:w="1984" w:type="dxa"/>
+            <w:tcW w:w="2504" w:type="dxa"/>
           </w:tcPr>
           <w:p>
             <w:pPr>
@@ -1675,7 +1789,7 @@
         </w:tc>
         <w:tc>
           <w:tcPr>
-            <w:tcW w:w="2757" w:type="dxa"/>
+            <w:tcW w:w="2581" w:type="dxa"/>
           </w:tcPr>
           <w:p>
             <w:pPr>
@@ -1702,34 +1816,25 @@
               <w:cnfStyle w:val="000000000000" w:firstRow="0" w:lastRow="0" w:firstColumn="0" w:lastColumn="0" w:oddVBand="0" w:evenVBand="0" w:oddHBand="0" w:evenHBand="0" w:firstRowFirstColumn="0" w:firstRowLastColumn="0" w:lastRowFirstColumn="0" w:lastRowLastColumn="0"/>
               <w:rPr>
                 <w:rFonts w:ascii="Consolas" w:hAnsi="Consolas"/>
-              </w:rPr>
-            </w:pPr>
-            <w:r>
-              <w:rPr>
-                <w:rFonts w:ascii="Consolas" w:hAnsi="Consolas"/>
-              </w:rPr>
-              <w:t>(</w:t>
-            </w:r>
+                <w:b/>
+              </w:rPr>
+            </w:pPr>
             <w:proofErr w:type="spellStart"/>
             <w:r>
               <w:rPr>
                 <w:rFonts w:ascii="Consolas" w:hAnsi="Consolas"/>
+                <w:b/>
               </w:rPr>
               <w:t>RarasCLMUserServic</w:t>
             </w:r>
             <w:r>
               <w:rPr>
                 <w:rFonts w:ascii="Consolas" w:hAnsi="Consolas"/>
+                <w:b/>
               </w:rPr>
               <w:t>e</w:t>
             </w:r>
             <w:proofErr w:type="spellEnd"/>
-            <w:r>
-              <w:rPr>
-                <w:rFonts w:ascii="Consolas" w:hAnsi="Consolas"/>
-              </w:rPr>
-              <w:t>)</w:t>
-            </w:r>
           </w:p>
           <w:p>
             <w:pPr>
@@ -1748,7 +1853,7 @@
         </w:tc>
         <w:tc>
           <w:tcPr>
-            <w:tcW w:w="3695" w:type="dxa"/>
+            <w:tcW w:w="2694" w:type="dxa"/>
           </w:tcPr>
           <w:p>
             <w:pPr>
@@ -1758,7 +1863,7 @@
                 <w:numId w:val="1"/>
               </w:numPr>
               <w:spacing w:after="120" w:line="240" w:lineRule="auto"/>
-              <w:ind w:left="714" w:hanging="357"/>
+              <w:ind w:left="318" w:hanging="357"/>
               <w:contextualSpacing w:val="0"/>
               <w:cnfStyle w:val="000000000000" w:firstRow="0" w:lastRow="0" w:firstColumn="0" w:lastColumn="0" w:oddVBand="0" w:evenVBand="0" w:oddHBand="0" w:evenHBand="0" w:firstRowFirstColumn="0" w:firstRowLastColumn="0" w:lastRowFirstColumn="0" w:lastRowLastColumn="0"/>
               <w:rPr>
@@ -1780,7 +1885,7 @@
                 <w:numId w:val="1"/>
               </w:numPr>
               <w:spacing w:after="120" w:line="240" w:lineRule="auto"/>
-              <w:ind w:left="714" w:hanging="357"/>
+              <w:ind w:left="318" w:hanging="357"/>
               <w:contextualSpacing w:val="0"/>
               <w:cnfStyle w:val="000000000000" w:firstRow="0" w:lastRow="0" w:firstColumn="0" w:lastColumn="0" w:oddVBand="0" w:evenVBand="0" w:oddHBand="0" w:evenHBand="0" w:firstRowFirstColumn="0" w:firstRowLastColumn="0" w:lastRowFirstColumn="0" w:lastRowLastColumn="0"/>
               <w:rPr>
@@ -1802,7 +1907,7 @@
                 <w:numId w:val="1"/>
               </w:numPr>
               <w:spacing w:after="120" w:line="240" w:lineRule="auto"/>
-              <w:ind w:left="714" w:hanging="357"/>
+              <w:ind w:left="318" w:hanging="357"/>
               <w:contextualSpacing w:val="0"/>
               <w:cnfStyle w:val="000000000000" w:firstRow="0" w:lastRow="0" w:firstColumn="0" w:lastColumn="0" w:oddVBand="0" w:evenVBand="0" w:oddHBand="0" w:evenHBand="0" w:firstRowFirstColumn="0" w:firstRowLastColumn="0" w:lastRowFirstColumn="0" w:lastRowLastColumn="0"/>
               <w:rPr>
@@ -1822,7 +1927,7 @@
         <w:tc>
           <w:tcPr>
             <w:cnfStyle w:val="001000000000" w:firstRow="0" w:lastRow="0" w:firstColumn="1" w:lastColumn="0" w:oddVBand="0" w:evenVBand="0" w:oddHBand="0" w:evenHBand="0" w:firstRowFirstColumn="0" w:firstRowLastColumn="0" w:lastRowFirstColumn="0" w:lastRowLastColumn="0"/>
-            <w:tcW w:w="1526" w:type="dxa"/>
+            <w:tcW w:w="2394" w:type="dxa"/>
           </w:tcPr>
           <w:p>
             <w:pPr>
@@ -1842,7 +1947,7 @@
         </w:tc>
         <w:tc>
           <w:tcPr>
-            <w:tcW w:w="1984" w:type="dxa"/>
+            <w:tcW w:w="2504" w:type="dxa"/>
           </w:tcPr>
           <w:p>
             <w:pPr>
@@ -1863,7 +1968,7 @@
         </w:tc>
         <w:tc>
           <w:tcPr>
-            <w:tcW w:w="2757" w:type="dxa"/>
+            <w:tcW w:w="2581" w:type="dxa"/>
           </w:tcPr>
           <w:p>
             <w:pPr>
@@ -1890,7 +1995,7 @@
         </w:tc>
         <w:tc>
           <w:tcPr>
-            <w:tcW w:w="3695" w:type="dxa"/>
+            <w:tcW w:w="2694" w:type="dxa"/>
           </w:tcPr>
           <w:p>
             <w:pPr>
@@ -1900,7 +2005,7 @@
                 <w:numId w:val="1"/>
               </w:numPr>
               <w:spacing w:after="120" w:line="240" w:lineRule="auto"/>
-              <w:ind w:left="714" w:hanging="357"/>
+              <w:ind w:left="318" w:hanging="357"/>
               <w:contextualSpacing w:val="0"/>
               <w:cnfStyle w:val="000000000000" w:firstRow="0" w:lastRow="0" w:firstColumn="0" w:lastColumn="0" w:oddVBand="0" w:evenVBand="0" w:oddHBand="0" w:evenHBand="0" w:firstRowFirstColumn="0" w:firstRowLastColumn="0" w:lastRowFirstColumn="0" w:lastRowLastColumn="0"/>
               <w:rPr>
@@ -1928,7 +2033,7 @@
         <w:tc>
           <w:tcPr>
             <w:cnfStyle w:val="001000000000" w:firstRow="0" w:lastRow="0" w:firstColumn="1" w:lastColumn="0" w:oddVBand="0" w:evenVBand="0" w:oddHBand="0" w:evenHBand="0" w:firstRowFirstColumn="0" w:firstRowLastColumn="0" w:lastRowFirstColumn="0" w:lastRowLastColumn="0"/>
-            <w:tcW w:w="1526" w:type="dxa"/>
+            <w:tcW w:w="2394" w:type="dxa"/>
           </w:tcPr>
           <w:p>
             <w:pPr>
@@ -1946,7 +2051,7 @@
         </w:tc>
         <w:tc>
           <w:tcPr>
-            <w:tcW w:w="1984" w:type="dxa"/>
+            <w:tcW w:w="2504" w:type="dxa"/>
           </w:tcPr>
           <w:p>
             <w:pPr>
@@ -1955,11 +2060,17 @@
                 <w:rFonts w:ascii="Consolas" w:hAnsi="Consolas"/>
               </w:rPr>
             </w:pPr>
-          </w:p>
-        </w:tc>
-        <w:tc>
-          <w:tcPr>
-            <w:tcW w:w="2757" w:type="dxa"/>
+            <w:r>
+              <w:rPr>
+                <w:rFonts w:ascii="Consolas" w:hAnsi="Consolas"/>
+              </w:rPr>
+              <w:t>Paciente</w:t>
+            </w:r>
+          </w:p>
+        </w:tc>
+        <w:tc>
+          <w:tcPr>
+            <w:tcW w:w="2581" w:type="dxa"/>
           </w:tcPr>
           <w:p>
             <w:pPr>
@@ -1968,11 +2079,17 @@
                 <w:rFonts w:ascii="Consolas" w:hAnsi="Consolas"/>
               </w:rPr>
             </w:pPr>
-          </w:p>
-        </w:tc>
-        <w:tc>
-          <w:tcPr>
-            <w:tcW w:w="3695" w:type="dxa"/>
+            <w:r>
+              <w:rPr>
+                <w:rFonts w:ascii="Consolas" w:hAnsi="Consolas"/>
+              </w:rPr>
+              <w:t>Al editar paciente</w:t>
+            </w:r>
+          </w:p>
+        </w:tc>
+        <w:tc>
+          <w:tcPr>
+            <w:tcW w:w="2694" w:type="dxa"/>
           </w:tcPr>
           <w:p>
             <w:pPr>
@@ -1988,7 +2105,7 @@
         <w:tc>
           <w:tcPr>
             <w:cnfStyle w:val="001000000000" w:firstRow="0" w:lastRow="0" w:firstColumn="1" w:lastColumn="0" w:oddVBand="0" w:evenVBand="0" w:oddHBand="0" w:evenHBand="0" w:firstRowFirstColumn="0" w:firstRowLastColumn="0" w:lastRowFirstColumn="0" w:lastRowLastColumn="0"/>
-            <w:tcW w:w="1526" w:type="dxa"/>
+            <w:tcW w:w="2394" w:type="dxa"/>
           </w:tcPr>
           <w:p>
             <w:pPr>
@@ -2006,7 +2123,7 @@
         </w:tc>
         <w:tc>
           <w:tcPr>
-            <w:tcW w:w="1984" w:type="dxa"/>
+            <w:tcW w:w="2504" w:type="dxa"/>
           </w:tcPr>
           <w:p>
             <w:pPr>
@@ -2015,11 +2132,17 @@
                 <w:rFonts w:ascii="Consolas" w:hAnsi="Consolas"/>
               </w:rPr>
             </w:pPr>
-          </w:p>
-        </w:tc>
-        <w:tc>
-          <w:tcPr>
-            <w:tcW w:w="2757" w:type="dxa"/>
+            <w:r>
+              <w:rPr>
+                <w:rFonts w:ascii="Consolas" w:hAnsi="Consolas"/>
+              </w:rPr>
+              <w:t>Caso</w:t>
+            </w:r>
+          </w:p>
+        </w:tc>
+        <w:tc>
+          <w:tcPr>
+            <w:tcW w:w="2581" w:type="dxa"/>
           </w:tcPr>
           <w:p>
             <w:pPr>
@@ -2028,11 +2151,17 @@
                 <w:rFonts w:ascii="Consolas" w:hAnsi="Consolas"/>
               </w:rPr>
             </w:pPr>
-          </w:p>
-        </w:tc>
-        <w:tc>
-          <w:tcPr>
-            <w:tcW w:w="3695" w:type="dxa"/>
+            <w:r>
+              <w:rPr>
+                <w:rFonts w:ascii="Consolas" w:hAnsi="Consolas"/>
+              </w:rPr>
+              <w:t>Al editar caso</w:t>
+            </w:r>
+          </w:p>
+        </w:tc>
+        <w:tc>
+          <w:tcPr>
+            <w:tcW w:w="2694" w:type="dxa"/>
           </w:tcPr>
           <w:p>
             <w:pPr>
@@ -2048,7 +2177,7 @@
         <w:tc>
           <w:tcPr>
             <w:cnfStyle w:val="001000000000" w:firstRow="0" w:lastRow="0" w:firstColumn="1" w:lastColumn="0" w:oddVBand="0" w:evenVBand="0" w:oddHBand="0" w:evenHBand="0" w:firstRowFirstColumn="0" w:firstRowLastColumn="0" w:lastRowFirstColumn="0" w:lastRowLastColumn="0"/>
-            <w:tcW w:w="1526" w:type="dxa"/>
+            <w:tcW w:w="2394" w:type="dxa"/>
           </w:tcPr>
           <w:p>
             <w:pPr>
@@ -2061,27 +2190,65 @@
               <w:rPr>
                 <w:rFonts w:ascii="Consolas" w:hAnsi="Consolas"/>
               </w:rPr>
-              <w:t>listaTrabajo</w:t>
+              <w:t>revisados_porhacer</w:t>
             </w:r>
             <w:proofErr w:type="spellEnd"/>
           </w:p>
         </w:tc>
         <w:tc>
           <w:tcPr>
-            <w:tcW w:w="1984" w:type="dxa"/>
+            <w:tcW w:w="2504" w:type="dxa"/>
           </w:tcPr>
           <w:p>
             <w:pPr>
               <w:cnfStyle w:val="000000000000" w:firstRow="0" w:lastRow="0" w:firstColumn="0" w:lastColumn="0" w:oddVBand="0" w:evenVBand="0" w:oddHBand="0" w:evenHBand="0" w:firstRowFirstColumn="0" w:firstRowLastColumn="0" w:lastRowFirstColumn="0" w:lastRowLastColumn="0"/>
               <w:rPr>
                 <w:rFonts w:ascii="Consolas" w:hAnsi="Consolas"/>
-              </w:rPr>
-            </w:pPr>
-          </w:p>
-        </w:tc>
-        <w:tc>
-          <w:tcPr>
-            <w:tcW w:w="2757" w:type="dxa"/>
+                <w:sz w:val="16"/>
+                <w:szCs w:val="16"/>
+              </w:rPr>
+            </w:pPr>
+            <w:proofErr w:type="spellStart"/>
+            <w:r>
+              <w:rPr>
+                <w:rFonts w:ascii="Consolas" w:hAnsi="Consolas"/>
+                <w:sz w:val="16"/>
+                <w:szCs w:val="16"/>
+              </w:rPr>
+              <w:t>List</w:t>
+            </w:r>
+            <w:proofErr w:type="spellEnd"/>
+            <w:r>
+              <w:rPr>
+                <w:rFonts w:ascii="Consolas" w:hAnsi="Consolas"/>
+                <w:sz w:val="16"/>
+                <w:szCs w:val="16"/>
+              </w:rPr>
+              <w:t>&lt;</w:t>
+            </w:r>
+            <w:proofErr w:type="spellStart"/>
+            <w:r>
+              <w:rPr>
+                <w:rFonts w:ascii="Consolas" w:hAnsi="Consolas"/>
+                <w:sz w:val="16"/>
+                <w:szCs w:val="16"/>
+              </w:rPr>
+              <w:t>CasosRevisionUsuario</w:t>
+            </w:r>
+            <w:proofErr w:type="spellEnd"/>
+            <w:r>
+              <w:rPr>
+                <w:rFonts w:ascii="Consolas" w:hAnsi="Consolas"/>
+                <w:sz w:val="16"/>
+                <w:szCs w:val="16"/>
+              </w:rPr>
+              <w:t>&gt;</w:t>
+            </w:r>
+          </w:p>
+        </w:tc>
+        <w:tc>
+          <w:tcPr>
+            <w:tcW w:w="2581" w:type="dxa"/>
           </w:tcPr>
           <w:p>
             <w:pPr>
@@ -2090,12 +2257,13 @@
                 <w:rFonts w:ascii="Consolas" w:hAnsi="Consolas"/>
               </w:rPr>
             </w:pPr>
-          </w:p>
-        </w:tc>
-        <w:tc>
-          <w:tcPr>
-            <w:tcW w:w="3695" w:type="dxa"/>
-          </w:tcPr>
+            <w:r>
+              <w:rPr>
+                <w:rFonts w:ascii="Consolas" w:hAnsi="Consolas"/>
+              </w:rPr>
+              <w:t>Al inicio de la App</w:t>
+            </w:r>
+          </w:p>
           <w:p>
             <w:pPr>
               <w:cnfStyle w:val="000000000000" w:firstRow="0" w:lastRow="0" w:firstColumn="0" w:lastColumn="0" w:oddVBand="0" w:evenVBand="0" w:oddHBand="0" w:evenHBand="0" w:firstRowFirstColumn="0" w:firstRowLastColumn="0" w:lastRowFirstColumn="0" w:lastRowLastColumn="0"/>
@@ -2103,6 +2271,54 @@
                 <w:rFonts w:ascii="Consolas" w:hAnsi="Consolas"/>
               </w:rPr>
             </w:pPr>
+            <w:r>
+              <w:rPr>
+                <w:rFonts w:ascii="Consolas" w:hAnsi="Consolas"/>
+              </w:rPr>
+              <w:t>Y cada vez que se vuelve al inicio si ha habido edición de casos.</w:t>
+            </w:r>
+          </w:p>
+        </w:tc>
+        <w:tc>
+          <w:tcPr>
+            <w:tcW w:w="2694" w:type="dxa"/>
+          </w:tcPr>
+          <w:p>
+            <w:pPr>
+              <w:cnfStyle w:val="000000000000" w:firstRow="0" w:lastRow="0" w:firstColumn="0" w:lastColumn="0" w:oddVBand="0" w:evenVBand="0" w:oddHBand="0" w:evenHBand="0" w:firstRowFirstColumn="0" w:firstRowLastColumn="0" w:lastRowFirstColumn="0" w:lastRowLastColumn="0"/>
+              <w:rPr>
+                <w:rFonts w:ascii="Consolas" w:hAnsi="Consolas"/>
+              </w:rPr>
+            </w:pPr>
+            <w:r>
+              <w:rPr>
+                <w:rFonts w:ascii="Consolas" w:hAnsi="Consolas"/>
+              </w:rPr>
+              <w:t>Listado de casos por revisar</w:t>
+            </w:r>
+            <w:r>
+              <w:rPr>
+                <w:rFonts w:ascii="Consolas" w:hAnsi="Consolas"/>
+              </w:rPr>
+              <w:t xml:space="preserve"> (Nombre del atributo en el modelo de la vista: </w:t>
+            </w:r>
+            <w:proofErr w:type="spellStart"/>
+            <w:r>
+              <w:rPr>
+                <w:rFonts w:ascii="Consolas" w:hAnsi="Consolas"/>
+                <w:b/>
+              </w:rPr>
+              <w:t>revisionesPorHacer</w:t>
+            </w:r>
+            <w:bookmarkStart w:id="3" w:name="_GoBack"/>
+            <w:proofErr w:type="spellEnd"/>
+            <w:r>
+              <w:rPr>
+                <w:rFonts w:ascii="Consolas" w:hAnsi="Consolas"/>
+              </w:rPr>
+              <w:t>)</w:t>
+            </w:r>
+            <w:bookmarkEnd w:id="3"/>
           </w:p>
         </w:tc>
       </w:tr>
@@ -2110,19 +2326,19 @@
         <w:tc>
           <w:tcPr>
             <w:cnfStyle w:val="001000000000" w:firstRow="0" w:lastRow="0" w:firstColumn="1" w:lastColumn="0" w:oddVBand="0" w:evenVBand="0" w:oddHBand="0" w:evenHBand="0" w:firstRowFirstColumn="0" w:firstRowLastColumn="0" w:lastRowFirstColumn="0" w:lastRowLastColumn="0"/>
-            <w:tcW w:w="1526" w:type="dxa"/>
-          </w:tcPr>
-          <w:p>
-            <w:pPr>
-              <w:rPr>
-                <w:rFonts w:ascii="Consolas" w:hAnsi="Consolas"/>
-              </w:rPr>
-            </w:pPr>
-          </w:p>
-        </w:tc>
-        <w:tc>
-          <w:tcPr>
-            <w:tcW w:w="1984" w:type="dxa"/>
+            <w:tcW w:w="2394" w:type="dxa"/>
+          </w:tcPr>
+          <w:p>
+            <w:pPr>
+              <w:rPr>
+                <w:rFonts w:ascii="Consolas" w:hAnsi="Consolas"/>
+              </w:rPr>
+            </w:pPr>
+          </w:p>
+        </w:tc>
+        <w:tc>
+          <w:tcPr>
+            <w:tcW w:w="2504" w:type="dxa"/>
           </w:tcPr>
           <w:p>
             <w:pPr>
@@ -2135,7 +2351,7 @@
         </w:tc>
         <w:tc>
           <w:tcPr>
-            <w:tcW w:w="2757" w:type="dxa"/>
+            <w:tcW w:w="2581" w:type="dxa"/>
           </w:tcPr>
           <w:p>
             <w:pPr>
@@ -2148,7 +2364,7 @@
         </w:tc>
         <w:tc>
           <w:tcPr>
-            <w:tcW w:w="3695" w:type="dxa"/>
+            <w:tcW w:w="2694" w:type="dxa"/>
           </w:tcPr>
           <w:p>
             <w:pPr>
@@ -2186,10 +2402,11 @@
       <w:pPr>
         <w:pStyle w:val="Ttulo2"/>
       </w:pPr>
+      <w:bookmarkStart w:id="4" w:name="_Toc459348031"/>
       <w:r>
-        <w:lastRenderedPageBreak/>
         <w:t>Objetos de Petición</w:t>
       </w:r>
+      <w:bookmarkEnd w:id="4"/>
     </w:p>
     <w:p/>
     <w:tbl>
@@ -3077,8 +3294,6 @@
             <w:r>
               <w:t>Identificador de la entidad</w:t>
             </w:r>
-            <w:bookmarkStart w:id="0" w:name="_GoBack"/>
-            <w:bookmarkEnd w:id="0"/>
           </w:p>
         </w:tc>
       </w:tr>
@@ -6688,7 +6903,7 @@
 </file>
 
 <file path=customXml/itemProps1.xml><?xml version="1.0" encoding="utf-8"?>
-<ds:datastoreItem xmlns:ds="http://schemas.openxmlformats.org/officeDocument/2006/customXml" ds:itemID="{5688F182-6D2B-41A4-979F-8E9E0291CA18}">
+<ds:datastoreItem xmlns:ds="http://schemas.openxmlformats.org/officeDocument/2006/customXml" ds:itemID="{3D1B5BEF-FC24-4D70-A318-32CCE0AAEE1F}">
   <ds:schemaRefs>
     <ds:schemaRef ds:uri="http://schemas.openxmlformats.org/officeDocument/2006/bibliography"/>
   </ds:schemaRefs>

</xml_diff>